<commit_message>
finish last document of project
</commit_message>
<xml_diff>
--- a/StreamNScoreAssignment/Final Project.docx
+++ b/StreamNScoreAssignment/Final Project.docx
@@ -10,18 +10,13 @@
         <w:t>4</w:t>
       </w:r>
       <w:r>
-        <w:t xml:space="preserve"> – Walter </w:t>
-      </w:r>
-      <w:proofErr w:type="spellStart"/>
-      <w:r>
-        <w:t>Teljega</w:t>
-      </w:r>
-      <w:proofErr w:type="spellEnd"/>
+        <w:t xml:space="preserve"> – Walter Teljega</w:t>
+      </w:r>
     </w:p>
     <w:p/>
     <w:p>
       <w:r>
-        <w:t>Basics that were in the textbook</w:t>
+        <w:t>Demonstrations in class</w:t>
       </w:r>
     </w:p>
     <w:p>
@@ -34,7 +29,10 @@
         <w:ind w:left="360"/>
       </w:pPr>
       <w:r>
-        <w:t>In my project I have included everything that is required for this assignment</w:t>
+        <w:t xml:space="preserve">In my project I have included everything that is required for this </w:t>
+      </w:r>
+      <w:r>
+        <w:t>project assignment</w:t>
       </w:r>
       <w:r>
         <w:t>.</w:t>
@@ -51,10 +49,7 @@
         <w:t>Extras that I decided to add into my assignment</w:t>
       </w:r>
     </w:p>
-    <w:p>
-      <w:bookmarkStart w:id="0" w:name="_GoBack"/>
-      <w:bookmarkEnd w:id="0"/>
-    </w:p>
+    <w:p/>
     <w:p>
       <w:pPr>
         <w:pStyle w:val="ListParagraph"/>
@@ -64,29 +59,76 @@
         </w:numPr>
       </w:pPr>
       <w:r>
-        <w:t xml:space="preserve">I </w:t>
-      </w:r>
-      <w:r>
-        <w:t>ran out of idea</w:t>
-      </w:r>
-      <w:r>
-        <w:t>s</w:t>
-      </w:r>
-      <w:r>
-        <w:t xml:space="preserve"> of what </w:t>
-      </w:r>
-      <w:r>
-        <w:t xml:space="preserve">I can </w:t>
-      </w:r>
-      <w:r>
-        <w:t xml:space="preserve">do for this assignment (I have one thing I </w:t>
-      </w:r>
-      <w:r>
-        <w:t>want to do for the project</w:t>
-      </w:r>
-      <w:r>
-        <w:t>). I decided to make a camera, it is on home controller. This will not work on the emulator, you will need to connect your phone and download the app onto an apple device. If ran on an emulator it will give you a nil error since it cannot detect if the camera is on.</w:t>
-      </w:r>
+        <w:t>I added notifications</w:t>
+      </w:r>
+      <w:r>
+        <w:t>.</w:t>
+      </w:r>
+      <w:r>
+        <w:t xml:space="preserve"> </w:t>
+      </w:r>
+      <w:r>
+        <w:t>I</w:t>
+      </w:r>
+      <w:r>
+        <w:t>f you selected the buttons and</w:t>
+      </w:r>
+      <w:r>
+        <w:t>/or</w:t>
+      </w:r>
+      <w:r>
+        <w:t xml:space="preserve"> the </w:t>
+      </w:r>
+      <w:proofErr w:type="spellStart"/>
+      <w:r>
+        <w:t>ui</w:t>
+      </w:r>
+      <w:proofErr w:type="spellEnd"/>
+      <w:r>
+        <w:t xml:space="preserve"> switches on the home page, it will send a notification to your virtual phone, but you must return to the home screen once you selected a button/</w:t>
+      </w:r>
+      <w:proofErr w:type="spellStart"/>
+      <w:r>
+        <w:t>ui</w:t>
+      </w:r>
+      <w:proofErr w:type="spellEnd"/>
+      <w:r>
+        <w:t xml:space="preserve"> switch to receive the notification</w:t>
+      </w:r>
+      <w:r>
+        <w:t>, there will be a message telling you to do it and also it will take a few seconds</w:t>
+      </w:r>
+      <w:r>
+        <w:t xml:space="preserve">. </w:t>
+      </w:r>
+    </w:p>
+    <w:p>
+      <w:pPr>
+        <w:pStyle w:val="ListParagraph"/>
+        <w:numPr>
+          <w:ilvl w:val="0"/>
+          <w:numId w:val="1"/>
+        </w:numPr>
+      </w:pPr>
+      <w:r>
+        <w:t>The only problem is that the application will crash if you click the camera label since</w:t>
+      </w:r>
+      <w:r>
+        <w:t xml:space="preserve"> it will pass in a nil value on the</w:t>
+      </w:r>
+      <w:r>
+        <w:t xml:space="preserve"> emulator, you will need an actual </w:t>
+      </w:r>
+      <w:proofErr w:type="spellStart"/>
+      <w:r>
+        <w:t>iphone</w:t>
+      </w:r>
+      <w:proofErr w:type="spellEnd"/>
+      <w:r>
+        <w:t xml:space="preserve"> to be able to do that.</w:t>
+      </w:r>
+      <w:bookmarkStart w:id="0" w:name="_GoBack"/>
+      <w:bookmarkEnd w:id="0"/>
     </w:p>
     <w:sectPr>
       <w:pgSz w:w="12240" w:h="15840"/>

</xml_diff>